<commit_message>
Subindo últimos detalhes da estilização das páginas e documentação finalizada!
</commit_message>
<xml_diff>
--- a/Documentação/Documentação-FutStatsFC.docx
+++ b/Documentação/Documentação-FutStatsFC.docx
@@ -117,7 +117,6 @@
           <w:rFonts w:ascii="Arial" w:hAnsi="Arial" w:cs="Arial"/>
         </w:rPr>
       </w:pPr>
-      <w:proofErr w:type="spellStart"/>
       <w:r>
         <w:rPr>
           <w:rFonts w:ascii="Arial" w:hAnsi="Arial" w:cs="Arial"/>
@@ -138,7 +137,6 @@
         </w:rPr>
         <w:t>FC</w:t>
       </w:r>
-      <w:proofErr w:type="spellEnd"/>
       <w:r>
         <w:rPr>
           <w:rFonts w:ascii="Arial" w:hAnsi="Arial" w:cs="Arial"/>
@@ -396,14 +394,12 @@
         </w:rPr>
         <w:t xml:space="preserve">. O projeto </w:t>
       </w:r>
-      <w:proofErr w:type="spellStart"/>
       <w:r>
         <w:rPr>
           <w:rFonts w:ascii="Arial" w:hAnsi="Arial" w:cs="Arial"/>
         </w:rPr>
         <w:t>FutStatsFC</w:t>
       </w:r>
-      <w:proofErr w:type="spellEnd"/>
       <w:r>
         <w:rPr>
           <w:rFonts w:ascii="Arial" w:hAnsi="Arial" w:cs="Arial"/>
@@ -685,21 +681,7 @@
           <w:rFonts w:ascii="Arial" w:hAnsi="Arial" w:cs="Arial"/>
         </w:rPr>
         <w:lastRenderedPageBreak/>
-        <w:t xml:space="preserve">O </w:t>
-      </w:r>
-      <w:proofErr w:type="spellStart"/>
-      <w:r>
-        <w:rPr>
-          <w:rFonts w:ascii="Arial" w:hAnsi="Arial" w:cs="Arial"/>
-        </w:rPr>
-        <w:t>FutStatsFC</w:t>
-      </w:r>
-      <w:proofErr w:type="spellEnd"/>
-      <w:r>
-        <w:rPr>
-          <w:rFonts w:ascii="Arial" w:hAnsi="Arial" w:cs="Arial"/>
-        </w:rPr>
-        <w:t xml:space="preserve"> tem como propósito oferecer uma experiência completa de análise de desempenho para jogadores casuais e competitivos. Através de dados, estatísticas e visualizações intuitivas, os usuários poderão transformar suas partidas em informações valiosas, facilitando a melhoria contínua dentro do jogo.</w:t>
+        <w:t>O FutStatsFC tem como propósito oferecer uma experiência completa de análise de desempenho para jogadores casuais e competitivos. Através de dados, estatísticas e visualizações intuitivas, os usuários poderão transformar suas partidas em informações valiosas, facilitando a melhoria contínua dentro do jogo.</w:t>
       </w:r>
     </w:p>
     <w:p>
@@ -898,35 +880,13 @@
         <w:rPr>
           <w:rFonts w:ascii="Arial" w:hAnsi="Arial" w:cs="Arial"/>
         </w:rPr>
-        <w:t xml:space="preserve">a </w:t>
-      </w:r>
-      <w:proofErr w:type="spellStart"/>
-      <w:r>
-        <w:rPr>
-          <w:rFonts w:ascii="Arial" w:hAnsi="Arial" w:cs="Arial"/>
-        </w:rPr>
-        <w:t>SPTech</w:t>
-      </w:r>
-      <w:proofErr w:type="spellEnd"/>
-      <w:r>
-        <w:rPr>
-          <w:rFonts w:ascii="Arial" w:hAnsi="Arial" w:cs="Arial"/>
-        </w:rPr>
-        <w:t xml:space="preserve">. O </w:t>
-      </w:r>
-      <w:proofErr w:type="spellStart"/>
-      <w:r>
-        <w:rPr>
-          <w:rFonts w:ascii="Arial" w:hAnsi="Arial" w:cs="Arial"/>
-        </w:rPr>
-        <w:t>FutStatsFC</w:t>
-      </w:r>
-      <w:proofErr w:type="spellEnd"/>
-      <w:r>
-        <w:rPr>
-          <w:rFonts w:ascii="Arial" w:hAnsi="Arial" w:cs="Arial"/>
-        </w:rPr>
-        <w:t xml:space="preserve"> representa</w:t>
+        <w:t>a SPTech</w:t>
+      </w:r>
+      <w:r>
+        <w:rPr>
+          <w:rFonts w:ascii="Arial" w:hAnsi="Arial" w:cs="Arial"/>
+        </w:rPr>
+        <w:t>. O FutStatsFC representa</w:t>
       </w:r>
       <w:r>
         <w:rPr>
@@ -1020,21 +980,7 @@
         <w:rPr>
           <w:rFonts w:ascii="Arial" w:hAnsi="Arial" w:cs="Arial"/>
         </w:rPr>
-        <w:t xml:space="preserve">O objetivo do projeto </w:t>
-      </w:r>
-      <w:proofErr w:type="spellStart"/>
-      <w:r>
-        <w:rPr>
-          <w:rFonts w:ascii="Arial" w:hAnsi="Arial" w:cs="Arial"/>
-        </w:rPr>
-        <w:t>FutStatsFC</w:t>
-      </w:r>
-      <w:proofErr w:type="spellEnd"/>
-      <w:r>
-        <w:rPr>
-          <w:rFonts w:ascii="Arial" w:hAnsi="Arial" w:cs="Arial"/>
-        </w:rPr>
-        <w:t xml:space="preserve"> é desenvolver um website, onde o usuário possa realizar seu cadastro e registrar informações sobre suas partidas e desempenho dentro do jogo. </w:t>
+        <w:t xml:space="preserve">O objetivo do projeto FutStatsFC é desenvolver um website, onde o usuário possa realizar seu cadastro e registrar informações sobre suas partidas e desempenho dentro do jogo. </w:t>
       </w:r>
       <w:r>
         <w:rPr>
@@ -1046,21 +992,7 @@
         <w:rPr>
           <w:rFonts w:ascii="Arial" w:hAnsi="Arial" w:cs="Arial"/>
         </w:rPr>
-        <w:t xml:space="preserve"> uma plataforma interativa que una o tema do futebol virtual com o aprendizado, aplicando conhecimentos de HTML, CSS, </w:t>
-      </w:r>
-      <w:proofErr w:type="spellStart"/>
-      <w:r>
-        <w:rPr>
-          <w:rFonts w:ascii="Arial" w:hAnsi="Arial" w:cs="Arial"/>
-        </w:rPr>
-        <w:t>JavaScript</w:t>
-      </w:r>
-      <w:proofErr w:type="spellEnd"/>
-      <w:r>
-        <w:rPr>
-          <w:rFonts w:ascii="Arial" w:hAnsi="Arial" w:cs="Arial"/>
-        </w:rPr>
-        <w:t>, Node.js e Banco de Dados de forma prática e criativa.</w:t>
+        <w:t xml:space="preserve"> uma plataforma interativa que una o tema do futebol virtual com o aprendizado, aplicando conhecimentos de HTML, CSS, JavaScript, Node.js e Banco de Dados de forma prática e criativa.</w:t>
       </w:r>
     </w:p>
     <w:p>
@@ -1242,49 +1174,7 @@
         <w:rPr>
           <w:rFonts w:ascii="Arial" w:hAnsi="Arial" w:cs="Arial"/>
         </w:rPr>
-        <w:t xml:space="preserve">Utilização de HTML, CSS e </w:t>
-      </w:r>
-      <w:proofErr w:type="spellStart"/>
-      <w:r>
-        <w:rPr>
-          <w:rFonts w:ascii="Arial" w:hAnsi="Arial" w:cs="Arial"/>
-        </w:rPr>
-        <w:t>JavaScript</w:t>
-      </w:r>
-      <w:proofErr w:type="spellEnd"/>
-      <w:r>
-        <w:rPr>
-          <w:rFonts w:ascii="Arial" w:hAnsi="Arial" w:cs="Arial"/>
-        </w:rPr>
-        <w:t xml:space="preserve"> no front-</w:t>
-      </w:r>
-      <w:proofErr w:type="spellStart"/>
-      <w:r>
-        <w:rPr>
-          <w:rFonts w:ascii="Arial" w:hAnsi="Arial" w:cs="Arial"/>
-        </w:rPr>
-        <w:t>end</w:t>
-      </w:r>
-      <w:proofErr w:type="spellEnd"/>
-      <w:r>
-        <w:rPr>
-          <w:rFonts w:ascii="Arial" w:hAnsi="Arial" w:cs="Arial"/>
-        </w:rPr>
-        <w:t xml:space="preserve">, e Node.js no </w:t>
-      </w:r>
-      <w:proofErr w:type="spellStart"/>
-      <w:r>
-        <w:rPr>
-          <w:rFonts w:ascii="Arial" w:hAnsi="Arial" w:cs="Arial"/>
-        </w:rPr>
-        <w:t>back-end</w:t>
-      </w:r>
-      <w:proofErr w:type="spellEnd"/>
-      <w:r>
-        <w:rPr>
-          <w:rFonts w:ascii="Arial" w:hAnsi="Arial" w:cs="Arial"/>
-        </w:rPr>
-        <w:t>;</w:t>
+        <w:t>Utilização de HTML, CSS e JavaScript no front-end, e Node.js no back-end;</w:t>
       </w:r>
     </w:p>
     <w:p>
@@ -1303,35 +1193,7 @@
         <w:rPr>
           <w:rFonts w:ascii="Arial" w:hAnsi="Arial" w:cs="Arial"/>
         </w:rPr>
-        <w:t xml:space="preserve">Todo o desenvolvimento </w:t>
-      </w:r>
-      <w:proofErr w:type="spellStart"/>
-      <w:r>
-        <w:rPr>
-          <w:rFonts w:ascii="Arial" w:hAnsi="Arial" w:cs="Arial"/>
-        </w:rPr>
-        <w:t>versionado</w:t>
-      </w:r>
-      <w:proofErr w:type="spellEnd"/>
-      <w:r>
-        <w:rPr>
-          <w:rFonts w:ascii="Arial" w:hAnsi="Arial" w:cs="Arial"/>
-        </w:rPr>
-        <w:t xml:space="preserve"> no GitHub e acompanhado no </w:t>
-      </w:r>
-      <w:proofErr w:type="spellStart"/>
-      <w:r>
-        <w:rPr>
-          <w:rFonts w:ascii="Arial" w:hAnsi="Arial" w:cs="Arial"/>
-        </w:rPr>
-        <w:t>Trello</w:t>
-      </w:r>
-      <w:proofErr w:type="spellEnd"/>
-      <w:r>
-        <w:rPr>
-          <w:rFonts w:ascii="Arial" w:hAnsi="Arial" w:cs="Arial"/>
-        </w:rPr>
-        <w:t>.</w:t>
+        <w:t>Todo o desenvolvimento versionado no GitHub e acompanhado no Trello.</w:t>
       </w:r>
     </w:p>
     <w:p>
@@ -1449,33 +1311,11 @@
           <w:rFonts w:ascii="Arial" w:hAnsi="Arial" w:cs="Arial"/>
         </w:rPr>
       </w:pPr>
-      <w:proofErr w:type="spellStart"/>
-      <w:r>
-        <w:rPr>
-          <w:rFonts w:ascii="Arial" w:hAnsi="Arial" w:cs="Arial"/>
-        </w:rPr>
-        <w:t>KPI's</w:t>
-      </w:r>
-      <w:proofErr w:type="spellEnd"/>
-      <w:r>
-        <w:rPr>
-          <w:rFonts w:ascii="Arial" w:hAnsi="Arial" w:cs="Arial"/>
-        </w:rPr>
-        <w:t xml:space="preserve">: Para as </w:t>
-      </w:r>
-      <w:proofErr w:type="spellStart"/>
-      <w:r>
-        <w:rPr>
-          <w:rFonts w:ascii="Arial" w:hAnsi="Arial" w:cs="Arial"/>
-        </w:rPr>
-        <w:t>KPI's</w:t>
-      </w:r>
-      <w:proofErr w:type="spellEnd"/>
-      <w:r>
-        <w:rPr>
-          <w:rFonts w:ascii="Arial" w:hAnsi="Arial" w:cs="Arial"/>
-        </w:rPr>
-        <w:t xml:space="preserve"> terá média de gols feitos por partida, médias de gols sofridos por partida, aproveitamento (percentual de vitórias em relação ao total de partidas), saldo de gols, e precisão de chutes ao gol (proporção de gols em relação </w:t>
+      <w:r>
+        <w:rPr>
+          <w:rFonts w:ascii="Arial" w:hAnsi="Arial" w:cs="Arial"/>
+        </w:rPr>
+        <w:t xml:space="preserve">KPI's: Para as KPI's terá média de gols feitos por partida, médias de gols sofridos por partida, aproveitamento (percentual de vitórias em relação ao total de partidas), saldo de gols, e precisão de chutes ao gol (proporção de gols em relação </w:t>
       </w:r>
       <w:r>
         <w:rPr>
@@ -1502,27 +1342,7 @@
         <w:rPr>
           <w:rFonts w:ascii="Arial" w:hAnsi="Arial" w:cs="Arial"/>
         </w:rPr>
-        <w:t>Além dos gráficos</w:t>
-      </w:r>
-      <w:r>
-        <w:rPr>
-          <w:rFonts w:ascii="Arial" w:hAnsi="Arial" w:cs="Arial"/>
-        </w:rPr>
-        <w:t xml:space="preserve"> e </w:t>
-      </w:r>
-      <w:proofErr w:type="spellStart"/>
-      <w:r>
-        <w:rPr>
-          <w:rFonts w:ascii="Arial" w:hAnsi="Arial" w:cs="Arial"/>
-        </w:rPr>
-        <w:t>KPI’s</w:t>
-      </w:r>
-      <w:proofErr w:type="spellEnd"/>
-      <w:r>
-        <w:rPr>
-          <w:rFonts w:ascii="Arial" w:hAnsi="Arial" w:cs="Arial"/>
-        </w:rPr>
-        <w:t>,</w:t>
+        <w:t>Além dos gráficos e KPI’s,</w:t>
       </w:r>
       <w:r>
         <w:rPr>
@@ -1584,23 +1404,7 @@
           <w:b/>
           <w:bCs/>
         </w:rPr>
-        <w:t>(</w:t>
-      </w:r>
-      <w:r>
-        <w:rPr>
-          <w:rFonts w:ascii="Arial" w:hAnsi="Arial" w:cs="Arial"/>
-          <w:b/>
-          <w:bCs/>
-        </w:rPr>
-        <w:t>Objetivos de Desenvolvimento Sustentável</w:t>
-      </w:r>
-      <w:r>
-        <w:rPr>
-          <w:rFonts w:ascii="Arial" w:hAnsi="Arial" w:cs="Arial"/>
-          <w:b/>
-          <w:bCs/>
-        </w:rPr>
-        <w:t>)</w:t>
+        <w:t>(Objetivos de Desenvolvimento Sustentável)</w:t>
       </w:r>
       <w:r>
         <w:rPr>
@@ -1987,21 +1791,7 @@
         <w:rPr>
           <w:rFonts w:ascii="Arial" w:hAnsi="Arial" w:cs="Arial"/>
         </w:rPr>
-        <w:t xml:space="preserve">A visualização dos gráficos e </w:t>
-      </w:r>
-      <w:proofErr w:type="spellStart"/>
-      <w:r>
-        <w:rPr>
-          <w:rFonts w:ascii="Arial" w:hAnsi="Arial" w:cs="Arial"/>
-        </w:rPr>
-        <w:t>KPI’s</w:t>
-      </w:r>
-      <w:proofErr w:type="spellEnd"/>
-      <w:r>
-        <w:rPr>
-          <w:rFonts w:ascii="Arial" w:hAnsi="Arial" w:cs="Arial"/>
-        </w:rPr>
-        <w:t xml:space="preserve"> só será possível após </w:t>
+        <w:t xml:space="preserve">A visualização dos gráficos e KPI’s só será possível após </w:t>
       </w:r>
       <w:r>
         <w:rPr>
@@ -2245,21 +2035,7 @@
         <w:rPr>
           <w:rFonts w:ascii="Arial" w:hAnsi="Arial" w:cs="Arial"/>
         </w:rPr>
-        <w:t xml:space="preserve">, que me acompanha desde a infância, é o que motiva a criação do </w:t>
-      </w:r>
-      <w:proofErr w:type="spellStart"/>
-      <w:r>
-        <w:rPr>
-          <w:rFonts w:ascii="Arial" w:hAnsi="Arial" w:cs="Arial"/>
-        </w:rPr>
-        <w:t>FutStatsFC</w:t>
-      </w:r>
-      <w:proofErr w:type="spellEnd"/>
-      <w:r>
-        <w:rPr>
-          <w:rFonts w:ascii="Arial" w:hAnsi="Arial" w:cs="Arial"/>
-        </w:rPr>
-        <w:t xml:space="preserve"> e dá sentido ao projeto. Minha </w:t>
+        <w:t xml:space="preserve">, que me acompanha desde a infância, é o que motiva a criação do FutStatsFC e dá sentido ao projeto. Minha </w:t>
       </w:r>
       <w:r>
         <w:rPr>
@@ -2574,21 +2350,7 @@
         <w:rPr>
           <w:rFonts w:ascii="Arial" w:hAnsi="Arial" w:cs="Arial"/>
         </w:rPr>
-        <w:t>compreendesse a API web-data-</w:t>
-      </w:r>
-      <w:proofErr w:type="spellStart"/>
-      <w:r>
-        <w:rPr>
-          <w:rFonts w:ascii="Arial" w:hAnsi="Arial" w:cs="Arial"/>
-        </w:rPr>
-        <w:t>viz</w:t>
-      </w:r>
-      <w:proofErr w:type="spellEnd"/>
-      <w:r>
-        <w:rPr>
-          <w:rFonts w:ascii="Arial" w:hAnsi="Arial" w:cs="Arial"/>
-        </w:rPr>
-        <w:t xml:space="preserve"> e a aplicasse </w:t>
+        <w:t xml:space="preserve">compreendesse a API web-data-viz e a aplicasse </w:t>
       </w:r>
       <w:r>
         <w:rPr>
@@ -2663,21 +2425,7 @@
         <w:rPr>
           <w:rFonts w:ascii="Arial" w:hAnsi="Arial" w:cs="Arial"/>
         </w:rPr>
-        <w:t xml:space="preserve"> Nos momentos mais difíceis, a minha fé </w:t>
-      </w:r>
-      <w:proofErr w:type="spellStart"/>
-      <w:r>
-        <w:rPr>
-          <w:rFonts w:ascii="Arial" w:hAnsi="Arial" w:cs="Arial"/>
-        </w:rPr>
-        <w:t>nEle</w:t>
-      </w:r>
-      <w:proofErr w:type="spellEnd"/>
-      <w:r>
-        <w:rPr>
-          <w:rFonts w:ascii="Arial" w:hAnsi="Arial" w:cs="Arial"/>
-        </w:rPr>
-        <w:t xml:space="preserve"> é o que me deixa firme </w:t>
+        <w:t xml:space="preserve"> Nos momentos mais difíceis, a minha fé nEle é o que me deixa firme </w:t>
       </w:r>
       <w:r>
         <w:rPr>
@@ -2728,12 +2476,46 @@
     <w:p>
       <w:pPr>
         <w:spacing w:line="360" w:lineRule="auto"/>
+        <w:rPr>
+          <w:rFonts w:ascii="Arial" w:hAnsi="Arial" w:cs="Arial"/>
+        </w:rPr>
       </w:pPr>
       <w:r>
         <w:rPr>
           <w:rFonts w:ascii="Arial" w:hAnsi="Arial" w:cs="Arial"/>
         </w:rPr>
         <w:tab/>
+        <w:t>Quero agradecer também meus colegas, principalmente do grupo de Pesquisa e Inovação, que sempre estiveram ao meu lado</w:t>
+      </w:r>
+      <w:r>
+        <w:rPr>
+          <w:rFonts w:ascii="Arial" w:hAnsi="Arial" w:cs="Arial"/>
+        </w:rPr>
+        <w:t xml:space="preserve"> e me ajudaram muito </w:t>
+      </w:r>
+      <w:r>
+        <w:rPr>
+          <w:rFonts w:ascii="Arial" w:hAnsi="Arial" w:cs="Arial"/>
+        </w:rPr>
+        <w:lastRenderedPageBreak/>
+        <w:t xml:space="preserve">compreendendo a necessidade de dividir o tempo para </w:t>
+      </w:r>
+      <w:r>
+        <w:rPr>
+          <w:rFonts w:ascii="Arial" w:hAnsi="Arial" w:cs="Arial"/>
+        </w:rPr>
+        <w:t>o projeto em grupo e para o projeto individual.</w:t>
+      </w:r>
+    </w:p>
+    <w:p>
+      <w:pPr>
+        <w:spacing w:line="360" w:lineRule="auto"/>
+      </w:pPr>
+      <w:r>
+        <w:rPr>
+          <w:rFonts w:ascii="Arial" w:hAnsi="Arial" w:cs="Arial"/>
+        </w:rPr>
+        <w:tab/>
       </w:r>
       <w:r>
         <w:rPr>
@@ -2745,21 +2527,7 @@
         <w:rPr>
           <w:rFonts w:ascii="Arial" w:hAnsi="Arial" w:cs="Arial"/>
         </w:rPr>
-        <w:t xml:space="preserve">ambém agradeço a </w:t>
-      </w:r>
-      <w:proofErr w:type="spellStart"/>
-      <w:r>
-        <w:rPr>
-          <w:rFonts w:ascii="Arial" w:hAnsi="Arial" w:cs="Arial"/>
-        </w:rPr>
-        <w:t>SPTech</w:t>
-      </w:r>
-      <w:proofErr w:type="spellEnd"/>
-      <w:r>
-        <w:rPr>
-          <w:rFonts w:ascii="Arial" w:hAnsi="Arial" w:cs="Arial"/>
-        </w:rPr>
-        <w:t xml:space="preserve">, por um ensino técnico e socioemocional de extrema qualidade. </w:t>
+        <w:t xml:space="preserve">ambém agradeço a SPTech, por um ensino técnico e socioemocional de extrema qualidade. </w:t>
       </w:r>
       <w:r>
         <w:rPr>
@@ -2771,14 +2539,7 @@
         <w:rPr>
           <w:rFonts w:ascii="Arial" w:hAnsi="Arial" w:cs="Arial"/>
         </w:rPr>
-        <w:t xml:space="preserve"> na minha vida, isso graças aos docentes e </w:t>
-      </w:r>
-      <w:r>
-        <w:rPr>
-          <w:rFonts w:ascii="Arial" w:hAnsi="Arial" w:cs="Arial"/>
-        </w:rPr>
-        <w:lastRenderedPageBreak/>
-        <w:t xml:space="preserve">funcionários de toda a instituição que fazem um grande esforço para </w:t>
+        <w:t xml:space="preserve"> na minha vida, isso graças aos docentes e funcionários de toda a instituição que fazem um grande esforço para </w:t>
       </w:r>
       <w:r>
         <w:rPr>
@@ -3648,6 +3409,7 @@
   <w:style w:type="character" w:default="1" w:styleId="Fontepargpadro">
     <w:name w:val="Default Paragraph Font"/>
     <w:uiPriority w:val="1"/>
+    <w:semiHidden/>
     <w:unhideWhenUsed/>
   </w:style>
   <w:style w:type="table" w:default="1" w:styleId="Tabelanormal">

</xml_diff>